<commit_message>
Correccion, aplicando archivos propuestos por ChatGPT Plus.
</commit_message>
<xml_diff>
--- a/assets/templates/informe-base.docx
+++ b/assets/templates/informe-base.docx
@@ -10,37 +10,37 @@
     <w:p/>
     <w:p>
       <w:r>
-        <w:t xml:space="preserve">Asunto: {{asunto}}</w:t>
+        <w:t xml:space="preserve">Asunto: {asunto}</w:t>
       </w:r>
     </w:p>
     <w:p>
       <w:r>
-        <w:t xml:space="preserve">Tipo de incidencia: {{tipo}}</w:t>
+        <w:t xml:space="preserve">Tipo de incidencia: {tipo}</w:t>
       </w:r>
     </w:p>
     <w:p>
       <w:r>
-        <w:t xml:space="preserve">Dirigido a: {{dirigidoA}}</w:t>
+        <w:t xml:space="preserve">Dirigido a: {dirigidoA}</w:t>
       </w:r>
     </w:p>
     <w:p>
       <w:r>
-        <w:t xml:space="preserve">Remitente: {{remitente}}</w:t>
+        <w:t xml:space="preserve">Remitente: {remitente}</w:t>
       </w:r>
     </w:p>
     <w:p>
       <w:r>
-        <w:t xml:space="preserve">Fecha del informe: {{fechaInforme}}</w:t>
+        <w:t xml:space="preserve">Fecha del informe: {fechaInforme}</w:t>
       </w:r>
     </w:p>
     <w:p>
       <w:r>
-        <w:t xml:space="preserve">Contenedor / Serie: {{contenedor}}</w:t>
+        <w:t xml:space="preserve">Contenedor / Serie: {contenedor}</w:t>
       </w:r>
     </w:p>
     <w:p>
       <w:r>
-        <w:t xml:space="preserve">Placa de unidad: {{placa}}</w:t>
+        <w:t xml:space="preserve">Placa de unidad: {placa}</w:t>
       </w:r>
     </w:p>
     <w:p/>
@@ -51,7 +51,7 @@
     </w:p>
     <w:p>
       <w:r>
-        <w:t xml:space="preserve">{{hechos}}</w:t>
+        <w:t xml:space="preserve">{hechos}</w:t>
       </w:r>
     </w:p>
     <w:p>
@@ -61,7 +61,7 @@
     </w:p>
     <w:p>
       <w:r>
-        <w:t xml:space="preserve">{{analisis}}</w:t>
+        <w:t xml:space="preserve">{analisis}</w:t>
       </w:r>
     </w:p>
     <w:p>
@@ -71,7 +71,7 @@
     </w:p>
     <w:p>
       <w:r>
-        <w:t xml:space="preserve">{{conclusiones}}</w:t>
+        <w:t xml:space="preserve">{conclusiones}</w:t>
       </w:r>
     </w:p>
     <w:p>
@@ -81,7 +81,7 @@
     </w:p>
     <w:p>
       <w:r>
-        <w:t xml:space="preserve">{{recomendaciones}}</w:t>
+        <w:t xml:space="preserve">{recomendaciones}</w:t>
       </w:r>
     </w:p>
     <w:p/>
@@ -92,27 +92,27 @@
     </w:p>
     <w:p>
       <w:r>
-        <w:t>{{#imagenes}}</w:t>
+        <w:t>{#imagenes}</w:t>
       </w:r>
     </w:p>
     <w:p>
       <w:r>
-        <w:t xml:space="preserve">Archivo: {{nombre}}</w:t>
+        <w:t xml:space="preserve">Archivo: {nombre}</w:t>
       </w:r>
     </w:p>
     <w:p>
       <w:r>
-        <w:t>{{imagen}}</w:t>
+        <w:t>{imagen}</w:t>
       </w:r>
     </w:p>
     <w:p>
       <w:r>
-        <w:t>{{/imagenes}}</w:t>
+        <w:t>{/imagenes}</w:t>
       </w:r>
     </w:p>
     <w:p>
       <w:r>
-        <w:t>{{^imagenes}}No se adjuntaron fotografias{{/imagenes}}</w:t>
+        <w:t>{^imagenes}No se adjuntaron fotografias{/imagenes}</w:t>
       </w:r>
     </w:p>
     <w:sectPr>

</xml_diff>

<commit_message>
Actualizando diseño y despliegue en GitHub Pages
</commit_message>
<xml_diff>
--- a/assets/templates/informe-base.docx
+++ b/assets/templates/informe-base.docx
@@ -117,52 +117,52 @@
     </w:p>
     <w:p>
       <w:r>
-        <w:t>{{ANEXO_1}}</w:t>
+        <w:t>{{%ANEXO_1}}</w:t>
       </w:r>
     </w:p>
     <w:p>
       <w:r>
-        <w:t>{{ANEXO_2}}</w:t>
+        <w:t>{{%ANEXO_2}}</w:t>
       </w:r>
     </w:p>
     <w:p>
       <w:r>
-        <w:t>{{ANEXO_3}}</w:t>
+        <w:t>{{%ANEXO_3}}</w:t>
       </w:r>
     </w:p>
     <w:p>
       <w:r>
-        <w:t>{{ANEXO_4}}</w:t>
+        <w:t>{{%ANEXO_4}}</w:t>
       </w:r>
     </w:p>
     <w:p>
       <w:r>
-        <w:t>{{ANEXO_5}}</w:t>
+        <w:t>{{%ANEXO_5}}</w:t>
       </w:r>
     </w:p>
     <w:p>
       <w:r>
-        <w:t>{{ANEXO_6}}</w:t>
+        <w:t>{{%ANEXO_6}}</w:t>
       </w:r>
     </w:p>
     <w:p>
       <w:r>
-        <w:t>{{ANEXO_7}}</w:t>
+        <w:t>{{%ANEXO_7}}</w:t>
       </w:r>
     </w:p>
     <w:p>
       <w:r>
-        <w:t>{{ANEXO_8}}</w:t>
+        <w:t>{{%ANEXO_8}}</w:t>
       </w:r>
     </w:p>
     <w:p>
       <w:r>
-        <w:t>{{ANEXO_9}}</w:t>
+        <w:t>{{%ANEXO_9}}</w:t>
       </w:r>
     </w:p>
     <w:p>
       <w:r>
-        <w:t>{{ANEXO_10}}</w:t>
+        <w:t>{{%ANEXO_10}}</w:t>
       </w:r>
     </w:p>
     <w:sectPr>

</xml_diff>